<commit_message>
fixed various bugs, including switching from superagent to axios, fixed file Preview etc, added an icon for files, other changes
</commit_message>
<xml_diff>
--- a/data/AUTOMATION OF PROCESSES OF PREPARATION AND PLANNER-.docx
+++ b/data/AUTOMATION OF PROCESSES OF PREPARATION AND PLANNER-.docx
@@ -84,7 +84,6 @@
           <w:szCs w:val="27"/>
         </w:rPr>
       </w:pPr>
-      <w:bookmarkStart w:id="1" w:name="_GoBack"/>
       <w:r>
         <w:rPr>
           <w:rFonts w:ascii="Times New Roman" w:eastAsia="Times New Roman" w:hAnsi="Times New Roman" w:cs="Times New Roman"/>
@@ -119,7 +118,6 @@
         <w:t>INFORMATION AND PSYCHOLOGICAL OPERATION INSTITUTE</w:t>
       </w:r>
     </w:p>
-    <w:bookmarkEnd w:id="1"/>
     <w:p>
       <w:pPr>
         <w:spacing w:after="0" w:line="240" w:lineRule="auto"/>
@@ -1067,7 +1065,7 @@
                 <w:szCs w:val="24"/>
               </w:rPr>
             </w:pPr>
-            <w:bookmarkStart w:id="2" w:name="2"/>
+            <w:bookmarkStart w:id="1" w:name="2"/>
             <w:r>
               <w:rPr>
                 <w:rFonts w:ascii="Arial" w:eastAsia="Times New Roman" w:hAnsi="Arial" w:cs="Arial"/>
@@ -1078,7 +1076,7 @@
               </w:rPr>
               <w:t>Page 2</w:t>
             </w:r>
-            <w:bookmarkEnd w:id="2"/>
+            <w:bookmarkEnd w:id="1"/>
           </w:p>
         </w:tc>
       </w:tr>
@@ -1687,17 +1685,15 @@
         </w:rPr>
         <w:t>A problem with a large number of variable factors and variables and</w:t>
       </w:r>
-    </w:p>
-    <w:p>
-      <w:pPr>
-        <w:spacing w:after="0" w:line="240" w:lineRule="auto"/>
-        <w:rPr>
-          <w:rFonts w:ascii="Times New Roman" w:eastAsia="Times New Roman" w:hAnsi="Times New Roman" w:cs="Times New Roman"/>
-          <w:color w:val="000000"/>
-          <w:sz w:val="27"/>
-          <w:szCs w:val="27"/>
-        </w:rPr>
-      </w:pPr>
+      <w:r>
+        <w:rPr>
+          <w:rFonts w:ascii="Times New Roman" w:eastAsia="Times New Roman" w:hAnsi="Times New Roman" w:cs="Times New Roman"/>
+          <w:color w:val="000000"/>
+          <w:sz w:val="27"/>
+          <w:szCs w:val="27"/>
+        </w:rPr>
+        <w:t xml:space="preserve"> </w:t>
+      </w:r>
       <w:r>
         <w:rPr>
           <w:rFonts w:ascii="Times New Roman" w:eastAsia="Times New Roman" w:hAnsi="Times New Roman" w:cs="Times New Roman"/>
@@ -1707,17 +1703,15 @@
         </w:rPr>
         <w:t>appropriate information, software and mathematics</w:t>
       </w:r>
-    </w:p>
-    <w:p>
-      <w:pPr>
-        <w:spacing w:after="0" w:line="240" w:lineRule="auto"/>
-        <w:rPr>
-          <w:rFonts w:ascii="Times New Roman" w:eastAsia="Times New Roman" w:hAnsi="Times New Roman" w:cs="Times New Roman"/>
-          <w:color w:val="000000"/>
-          <w:sz w:val="27"/>
-          <w:szCs w:val="27"/>
-        </w:rPr>
-      </w:pPr>
+      <w:r>
+        <w:rPr>
+          <w:rFonts w:ascii="Times New Roman" w:eastAsia="Times New Roman" w:hAnsi="Times New Roman" w:cs="Times New Roman"/>
+          <w:color w:val="000000"/>
+          <w:sz w:val="27"/>
+          <w:szCs w:val="27"/>
+        </w:rPr>
+        <w:t xml:space="preserve"> </w:t>
+      </w:r>
       <w:r>
         <w:rPr>
           <w:rFonts w:ascii="Times New Roman" w:eastAsia="Times New Roman" w:hAnsi="Times New Roman" w:cs="Times New Roman"/>
@@ -1747,17 +1741,15 @@
         </w:rPr>
         <w:t>Preparation of the information-psychological operation assumes</w:t>
       </w:r>
-    </w:p>
-    <w:p>
-      <w:pPr>
-        <w:spacing w:after="0" w:line="240" w:lineRule="auto"/>
-        <w:rPr>
-          <w:rFonts w:ascii="Times New Roman" w:eastAsia="Times New Roman" w:hAnsi="Times New Roman" w:cs="Times New Roman"/>
-          <w:color w:val="000000"/>
-          <w:sz w:val="27"/>
-          <w:szCs w:val="27"/>
-        </w:rPr>
-      </w:pPr>
+      <w:r>
+        <w:rPr>
+          <w:rFonts w:ascii="Times New Roman" w:eastAsia="Times New Roman" w:hAnsi="Times New Roman" w:cs="Times New Roman"/>
+          <w:color w:val="000000"/>
+          <w:sz w:val="27"/>
+          <w:szCs w:val="27"/>
+        </w:rPr>
+        <w:t xml:space="preserve"> </w:t>
+      </w:r>
       <w:r>
         <w:rPr>
           <w:rFonts w:ascii="Times New Roman" w:eastAsia="Times New Roman" w:hAnsi="Times New Roman" w:cs="Times New Roman"/>
@@ -1787,17 +1779,15 @@
         </w:rPr>
         <w:t>conversations); information modeling, during which</w:t>
       </w:r>
-    </w:p>
-    <w:p>
-      <w:pPr>
-        <w:spacing w:after="0" w:line="240" w:lineRule="auto"/>
-        <w:rPr>
-          <w:rFonts w:ascii="Times New Roman" w:eastAsia="Times New Roman" w:hAnsi="Times New Roman" w:cs="Times New Roman"/>
-          <w:color w:val="000000"/>
-          <w:sz w:val="27"/>
-          <w:szCs w:val="27"/>
-        </w:rPr>
-      </w:pPr>
+      <w:r>
+        <w:rPr>
+          <w:rFonts w:ascii="Times New Roman" w:eastAsia="Times New Roman" w:hAnsi="Times New Roman" w:cs="Times New Roman"/>
+          <w:color w:val="000000"/>
+          <w:sz w:val="27"/>
+          <w:szCs w:val="27"/>
+        </w:rPr>
+        <w:t xml:space="preserve"> </w:t>
+      </w:r>
       <w:r>
         <w:rPr>
           <w:rFonts w:ascii="Times New Roman" w:eastAsia="Times New Roman" w:hAnsi="Times New Roman" w:cs="Times New Roman"/>
@@ -1807,17 +1797,15 @@
         </w:rPr>
         <w:t>Information flows, their characteristics, directions, forms and content</w:t>
       </w:r>
-    </w:p>
-    <w:p>
-      <w:pPr>
-        <w:spacing w:after="0" w:line="240" w:lineRule="auto"/>
-        <w:rPr>
-          <w:rFonts w:ascii="Times New Roman" w:eastAsia="Times New Roman" w:hAnsi="Times New Roman" w:cs="Times New Roman"/>
-          <w:color w:val="000000"/>
-          <w:sz w:val="27"/>
-          <w:szCs w:val="27"/>
-        </w:rPr>
-      </w:pPr>
+      <w:r>
+        <w:rPr>
+          <w:rFonts w:ascii="Times New Roman" w:eastAsia="Times New Roman" w:hAnsi="Times New Roman" w:cs="Times New Roman"/>
+          <w:color w:val="000000"/>
+          <w:sz w:val="27"/>
+          <w:szCs w:val="27"/>
+        </w:rPr>
+        <w:t xml:space="preserve"> </w:t>
+      </w:r>
       <w:r>
         <w:rPr>
           <w:rFonts w:ascii="Times New Roman" w:eastAsia="Times New Roman" w:hAnsi="Times New Roman" w:cs="Times New Roman"/>
@@ -1905,27 +1893,7 @@
           <w:sz w:val="27"/>
           <w:szCs w:val="27"/>
         </w:rPr>
-        <w:t>an assessment of the level of information threats and a forecast of the development of the situation; segment-</w:t>
-      </w:r>
-    </w:p>
-    <w:p>
-      <w:pPr>
-        <w:spacing w:after="0" w:line="240" w:lineRule="auto"/>
-        <w:rPr>
-          <w:rFonts w:ascii="Times New Roman" w:eastAsia="Times New Roman" w:hAnsi="Times New Roman" w:cs="Times New Roman"/>
-          <w:color w:val="000000"/>
-          <w:sz w:val="27"/>
-          <w:szCs w:val="27"/>
-        </w:rPr>
-      </w:pPr>
-      <w:r>
-        <w:rPr>
-          <w:rFonts w:ascii="Times New Roman" w:eastAsia="Times New Roman" w:hAnsi="Times New Roman" w:cs="Times New Roman"/>
-          <w:color w:val="000000"/>
-          <w:sz w:val="27"/>
-          <w:szCs w:val="27"/>
-        </w:rPr>
-        <w:t>information and psychological space; object selection</w:t>
+        <w:t>an assessment of the level of information threats and a forecast of the development of the situation; segment-information and psychological space; object selection</w:t>
       </w:r>
     </w:p>
     <w:p>
@@ -1965,7 +1933,6 @@
           <w:sz w:val="27"/>
           <w:szCs w:val="27"/>
         </w:rPr>
-        <w:lastRenderedPageBreak/>
         <w:pict>
           <v:rect id="_x0000_i1026" style="width:0;height:1.5pt" o:hralign="center" o:hrstd="t" o:hr="t" fillcolor="#a0a0a0" stroked="f"/>
         </w:pict>
@@ -2007,7 +1974,7 @@
                 <w:szCs w:val="24"/>
               </w:rPr>
             </w:pPr>
-            <w:bookmarkStart w:id="3" w:name="3"/>
+            <w:bookmarkStart w:id="2" w:name="3"/>
             <w:r>
               <w:rPr>
                 <w:rFonts w:ascii="Arial" w:eastAsia="Times New Roman" w:hAnsi="Arial" w:cs="Arial"/>
@@ -2018,7 +1985,7 @@
               </w:rPr>
               <w:t>Page 3</w:t>
             </w:r>
-            <w:bookmarkEnd w:id="3"/>
+            <w:bookmarkEnd w:id="2"/>
           </w:p>
         </w:tc>
       </w:tr>
@@ -2040,6 +2007,7 @@
           <w:sz w:val="27"/>
           <w:szCs w:val="27"/>
         </w:rPr>
+        <w:lastRenderedPageBreak/>
         <w:t>167</w:t>
       </w:r>
     </w:p>
@@ -2282,7 +2250,27 @@
           <w:sz w:val="27"/>
           <w:szCs w:val="27"/>
         </w:rPr>
-        <w:t>combined in an automated workstation (AWP) of the operator for</w:t>
+        <w:t>combined in an automated workstation (AW</w:t>
+      </w:r>
+      <w:r>
+        <w:rPr>
+          <w:rFonts w:ascii="Times New Roman" w:eastAsia="Times New Roman" w:hAnsi="Times New Roman" w:cs="Times New Roman"/>
+          <w:color w:val="000000"/>
+          <w:sz w:val="27"/>
+          <w:szCs w:val="27"/>
+        </w:rPr>
+        <w:t>S</w:t>
+      </w:r>
+      <w:bookmarkStart w:id="3" w:name="_GoBack"/>
+      <w:bookmarkEnd w:id="3"/>
+      <w:r>
+        <w:rPr>
+          <w:rFonts w:ascii="Times New Roman" w:eastAsia="Times New Roman" w:hAnsi="Times New Roman" w:cs="Times New Roman"/>
+          <w:color w:val="000000"/>
+          <w:sz w:val="27"/>
+          <w:szCs w:val="27"/>
+        </w:rPr>
+        <w:t>) of the operator for</w:t>
       </w:r>
     </w:p>
     <w:p>
@@ -2453,45 +2441,23 @@
         </w:rPr>
         <w:t>openness of the model, which allows, if necessary</w:t>
       </w:r>
-    </w:p>
-    <w:p>
-      <w:pPr>
-        <w:spacing w:after="0" w:line="240" w:lineRule="auto"/>
-        <w:rPr>
-          <w:rFonts w:ascii="Times New Roman" w:eastAsia="Times New Roman" w:hAnsi="Times New Roman" w:cs="Times New Roman"/>
-          <w:color w:val="000000"/>
-          <w:sz w:val="27"/>
-          <w:szCs w:val="27"/>
-        </w:rPr>
-      </w:pPr>
-      <w:r>
-        <w:rPr>
-          <w:rFonts w:ascii="Times New Roman" w:eastAsia="Times New Roman" w:hAnsi="Times New Roman" w:cs="Times New Roman"/>
-          <w:color w:val="000000"/>
-          <w:sz w:val="27"/>
-          <w:szCs w:val="27"/>
-        </w:rPr>
-        <w:t>build a model, use a single database and provide non-</w:t>
-      </w:r>
-    </w:p>
-    <w:p>
-      <w:pPr>
-        <w:spacing w:after="0" w:line="240" w:lineRule="auto"/>
-        <w:rPr>
-          <w:rFonts w:ascii="Times New Roman" w:eastAsia="Times New Roman" w:hAnsi="Times New Roman" w:cs="Times New Roman"/>
-          <w:color w:val="000000"/>
-          <w:sz w:val="27"/>
-          <w:szCs w:val="27"/>
-        </w:rPr>
-      </w:pPr>
-      <w:r>
-        <w:rPr>
-          <w:rFonts w:ascii="Times New Roman" w:eastAsia="Times New Roman" w:hAnsi="Times New Roman" w:cs="Times New Roman"/>
-          <w:color w:val="000000"/>
-          <w:sz w:val="27"/>
-          <w:szCs w:val="27"/>
-        </w:rPr>
-        <w:t>necessary information protection;</w:t>
+      <w:r>
+        <w:rPr>
+          <w:rFonts w:ascii="Times" w:eastAsia="Times New Roman" w:hAnsi="Times" w:cs="Times"/>
+          <w:color w:val="000000"/>
+          <w:sz w:val="27"/>
+          <w:szCs w:val="27"/>
+        </w:rPr>
+        <w:t xml:space="preserve"> </w:t>
+      </w:r>
+      <w:r>
+        <w:rPr>
+          <w:rFonts w:ascii="Times New Roman" w:eastAsia="Times New Roman" w:hAnsi="Times New Roman" w:cs="Times New Roman"/>
+          <w:color w:val="000000"/>
+          <w:sz w:val="27"/>
+          <w:szCs w:val="27"/>
+        </w:rPr>
+        <w:t>build a model, use a single database and provide non-necessary information protection;</w:t>
       </w:r>
     </w:p>
     <w:p>
@@ -2520,27 +2486,25 @@
           <w:sz w:val="27"/>
           <w:szCs w:val="27"/>
         </w:rPr>
-        <w:t>generation of scenarios, which makes it possible to model alter-</w:t>
-      </w:r>
-    </w:p>
-    <w:p>
-      <w:pPr>
-        <w:spacing w:after="0" w:line="240" w:lineRule="auto"/>
-        <w:rPr>
-          <w:rFonts w:ascii="Times New Roman" w:eastAsia="Times New Roman" w:hAnsi="Times New Roman" w:cs="Times New Roman"/>
-          <w:color w:val="000000"/>
-          <w:sz w:val="27"/>
-          <w:szCs w:val="27"/>
-        </w:rPr>
-      </w:pPr>
-      <w:r>
-        <w:rPr>
-          <w:rFonts w:ascii="Times New Roman" w:eastAsia="Times New Roman" w:hAnsi="Times New Roman" w:cs="Times New Roman"/>
-          <w:color w:val="000000"/>
-          <w:sz w:val="27"/>
-          <w:szCs w:val="27"/>
-        </w:rPr>
-        <w:t>Native scenarios of information-psychological impact;</w:t>
+        <w:t>generation of scenarios, which makes it possible to model alter</w:t>
+      </w:r>
+      <w:r>
+        <w:rPr>
+          <w:rFonts w:ascii="Times" w:eastAsia="Times New Roman" w:hAnsi="Times" w:cs="Times"/>
+          <w:color w:val="000000"/>
+          <w:sz w:val="27"/>
+          <w:szCs w:val="27"/>
+        </w:rPr>
+        <w:t>n</w:t>
+      </w:r>
+      <w:r>
+        <w:rPr>
+          <w:rFonts w:ascii="Times New Roman" w:eastAsia="Times New Roman" w:hAnsi="Times New Roman" w:cs="Times New Roman"/>
+          <w:color w:val="000000"/>
+          <w:sz w:val="27"/>
+          <w:szCs w:val="27"/>
+        </w:rPr>
+        <w:t>ative scenarios of information-psychological impact;</w:t>
       </w:r>
     </w:p>
     <w:p>
@@ -2571,17 +2535,15 @@
         </w:rPr>
         <w:t>filtration of proposed activities, which gives an opportunity</w:t>
       </w:r>
-    </w:p>
-    <w:p>
-      <w:pPr>
-        <w:spacing w:after="0" w:line="240" w:lineRule="auto"/>
-        <w:rPr>
-          <w:rFonts w:ascii="Times New Roman" w:eastAsia="Times New Roman" w:hAnsi="Times New Roman" w:cs="Times New Roman"/>
-          <w:color w:val="000000"/>
-          <w:sz w:val="27"/>
-          <w:szCs w:val="27"/>
-        </w:rPr>
-      </w:pPr>
+      <w:r>
+        <w:rPr>
+          <w:rFonts w:ascii="Times" w:eastAsia="Times New Roman" w:hAnsi="Times" w:cs="Times"/>
+          <w:color w:val="000000"/>
+          <w:sz w:val="27"/>
+          <w:szCs w:val="27"/>
+        </w:rPr>
+        <w:t xml:space="preserve"> to </w:t>
+      </w:r>
       <w:r>
         <w:rPr>
           <w:rFonts w:ascii="Times New Roman" w:eastAsia="Times New Roman" w:hAnsi="Times New Roman" w:cs="Times New Roman"/>
@@ -2620,17 +2582,15 @@
         </w:rPr>
         <w:t>adaptation to the real situation, which is formed or</w:t>
       </w:r>
-    </w:p>
-    <w:p>
-      <w:pPr>
-        <w:spacing w:after="0" w:line="240" w:lineRule="auto"/>
-        <w:rPr>
-          <w:rFonts w:ascii="Times New Roman" w:eastAsia="Times New Roman" w:hAnsi="Times New Roman" w:cs="Times New Roman"/>
-          <w:color w:val="000000"/>
-          <w:sz w:val="27"/>
-          <w:szCs w:val="27"/>
-        </w:rPr>
-      </w:pPr>
+      <w:r>
+        <w:rPr>
+          <w:rFonts w:ascii="Times" w:eastAsia="Times New Roman" w:hAnsi="Times" w:cs="Times"/>
+          <w:color w:val="000000"/>
+          <w:sz w:val="27"/>
+          <w:szCs w:val="27"/>
+        </w:rPr>
+        <w:t xml:space="preserve"> </w:t>
+      </w:r>
       <w:r>
         <w:rPr>
           <w:rFonts w:ascii="Times New Roman" w:eastAsia="Times New Roman" w:hAnsi="Times New Roman" w:cs="Times New Roman"/>
@@ -2669,17 +2629,15 @@
         </w:rPr>
         <w:t>modularity, which allows replacing individual parts of the model</w:t>
       </w:r>
-    </w:p>
-    <w:p>
-      <w:pPr>
-        <w:spacing w:after="0" w:line="240" w:lineRule="auto"/>
-        <w:rPr>
-          <w:rFonts w:ascii="Times New Roman" w:eastAsia="Times New Roman" w:hAnsi="Times New Roman" w:cs="Times New Roman"/>
-          <w:color w:val="000000"/>
-          <w:sz w:val="27"/>
-          <w:szCs w:val="27"/>
-        </w:rPr>
-      </w:pPr>
+      <w:r>
+        <w:rPr>
+          <w:rFonts w:ascii="Times" w:eastAsia="Times New Roman" w:hAnsi="Times" w:cs="Times"/>
+          <w:color w:val="000000"/>
+          <w:sz w:val="27"/>
+          <w:szCs w:val="27"/>
+        </w:rPr>
+        <w:t xml:space="preserve"> </w:t>
+      </w:r>
       <w:r>
         <w:rPr>
           <w:rFonts w:ascii="Times New Roman" w:eastAsia="Times New Roman" w:hAnsi="Times New Roman" w:cs="Times New Roman"/>
@@ -2700,6 +2658,17 @@
           <w:szCs w:val="27"/>
         </w:rPr>
       </w:pPr>
+    </w:p>
+    <w:p>
+      <w:pPr>
+        <w:spacing w:after="0" w:line="240" w:lineRule="auto"/>
+        <w:rPr>
+          <w:rFonts w:ascii="Times New Roman" w:eastAsia="Times New Roman" w:hAnsi="Times New Roman" w:cs="Times New Roman"/>
+          <w:color w:val="000000"/>
+          <w:sz w:val="27"/>
+          <w:szCs w:val="27"/>
+        </w:rPr>
+      </w:pPr>
       <w:r>
         <w:rPr>
           <w:rFonts w:ascii="Times New Roman" w:eastAsia="Times New Roman" w:hAnsi="Times New Roman" w:cs="Times New Roman"/>
@@ -2735,6 +2704,19 @@
         <w:spacing w:after="0" w:line="240" w:lineRule="auto"/>
         <w:rPr>
           <w:rFonts w:ascii="Times New Roman" w:eastAsia="Times New Roman" w:hAnsi="Times New Roman" w:cs="Times New Roman"/>
+          <w:i/>
+          <w:iCs/>
+          <w:color w:val="000000"/>
+          <w:sz w:val="27"/>
+          <w:szCs w:val="27"/>
+        </w:rPr>
+      </w:pPr>
+    </w:p>
+    <w:p>
+      <w:pPr>
+        <w:spacing w:after="0" w:line="240" w:lineRule="auto"/>
+        <w:rPr>
+          <w:rFonts w:ascii="Times New Roman" w:eastAsia="Times New Roman" w:hAnsi="Times New Roman" w:cs="Times New Roman"/>
           <w:color w:val="000000"/>
           <w:sz w:val="27"/>
           <w:szCs w:val="27"/>
@@ -2898,47 +2880,47 @@
           <w:sz w:val="27"/>
           <w:szCs w:val="27"/>
         </w:rPr>
+        <w:t>forms. </w:t>
+      </w:r>
+      <w:r>
+        <w:rPr>
+          <w:rFonts w:ascii="Times New Roman" w:eastAsia="Times New Roman" w:hAnsi="Times New Roman" w:cs="Times New Roman"/>
+          <w:i/>
+          <w:iCs/>
+          <w:color w:val="000000"/>
+          <w:sz w:val="27"/>
+          <w:szCs w:val="27"/>
+        </w:rPr>
+        <w:t>The knowledge subsystem</w:t>
+      </w:r>
+      <w:r>
+        <w:rPr>
+          <w:rFonts w:ascii="Times New Roman" w:eastAsia="Times New Roman" w:hAnsi="Times New Roman" w:cs="Times New Roman"/>
+          <w:color w:val="000000"/>
+          <w:sz w:val="27"/>
+          <w:szCs w:val="27"/>
+        </w:rPr>
+        <w:t> is an organized</w:t>
+      </w:r>
+    </w:p>
+    <w:p>
+      <w:pPr>
+        <w:spacing w:after="0" w:line="240" w:lineRule="auto"/>
+        <w:rPr>
+          <w:rFonts w:ascii="Times New Roman" w:eastAsia="Times New Roman" w:hAnsi="Times New Roman" w:cs="Times New Roman"/>
+          <w:color w:val="000000"/>
+          <w:sz w:val="27"/>
+          <w:szCs w:val="27"/>
+        </w:rPr>
+      </w:pPr>
+      <w:r>
+        <w:rPr>
+          <w:rFonts w:ascii="Times New Roman" w:eastAsia="Times New Roman" w:hAnsi="Times New Roman" w:cs="Times New Roman"/>
+          <w:color w:val="000000"/>
+          <w:sz w:val="27"/>
+          <w:szCs w:val="27"/>
+        </w:rPr>
         <w:lastRenderedPageBreak/>
-        <w:t>forms. </w:t>
-      </w:r>
-      <w:r>
-        <w:rPr>
-          <w:rFonts w:ascii="Times New Roman" w:eastAsia="Times New Roman" w:hAnsi="Times New Roman" w:cs="Times New Roman"/>
-          <w:i/>
-          <w:iCs/>
-          <w:color w:val="000000"/>
-          <w:sz w:val="27"/>
-          <w:szCs w:val="27"/>
-        </w:rPr>
-        <w:t>The knowledge subsystem</w:t>
-      </w:r>
-      <w:r>
-        <w:rPr>
-          <w:rFonts w:ascii="Times New Roman" w:eastAsia="Times New Roman" w:hAnsi="Times New Roman" w:cs="Times New Roman"/>
-          <w:color w:val="000000"/>
-          <w:sz w:val="27"/>
-          <w:szCs w:val="27"/>
-        </w:rPr>
-        <w:t> is an organized</w:t>
-      </w:r>
-    </w:p>
-    <w:p>
-      <w:pPr>
-        <w:spacing w:after="0" w:line="240" w:lineRule="auto"/>
-        <w:rPr>
-          <w:rFonts w:ascii="Times New Roman" w:eastAsia="Times New Roman" w:hAnsi="Times New Roman" w:cs="Times New Roman"/>
-          <w:color w:val="000000"/>
-          <w:sz w:val="27"/>
-          <w:szCs w:val="27"/>
-        </w:rPr>
-      </w:pPr>
-      <w:r>
-        <w:rPr>
-          <w:rFonts w:ascii="Times New Roman" w:eastAsia="Times New Roman" w:hAnsi="Times New Roman" w:cs="Times New Roman"/>
-          <w:color w:val="000000"/>
-          <w:sz w:val="27"/>
-          <w:szCs w:val="27"/>
-        </w:rPr>
         <w:t>system of knowledge about the problem area, implemented</w:t>
       </w:r>
     </w:p>
@@ -4090,98 +4072,98 @@
           <w:sz w:val="27"/>
           <w:szCs w:val="27"/>
         </w:rPr>
+        <w:t xml:space="preserve">Roz AO, </w:t>
+      </w:r>
+      <w:proofErr w:type="spellStart"/>
+      <w:r>
+        <w:rPr>
+          <w:rFonts w:ascii="Times New Roman" w:eastAsia="Times New Roman" w:hAnsi="Times New Roman" w:cs="Times New Roman"/>
+          <w:i/>
+          <w:iCs/>
+          <w:color w:val="000000"/>
+          <w:sz w:val="27"/>
+          <w:szCs w:val="27"/>
+        </w:rPr>
+        <w:t>Zamarueva</w:t>
+      </w:r>
+      <w:proofErr w:type="spellEnd"/>
+      <w:r>
+        <w:rPr>
+          <w:rFonts w:ascii="Times New Roman" w:eastAsia="Times New Roman" w:hAnsi="Times New Roman" w:cs="Times New Roman"/>
+          <w:i/>
+          <w:iCs/>
+          <w:color w:val="000000"/>
+          <w:sz w:val="27"/>
+          <w:szCs w:val="27"/>
+        </w:rPr>
+        <w:t xml:space="preserve"> IV, Petrov VL</w:t>
+      </w:r>
+      <w:r>
+        <w:rPr>
+          <w:rFonts w:ascii="Times New Roman" w:eastAsia="Times New Roman" w:hAnsi="Times New Roman" w:cs="Times New Roman"/>
+          <w:color w:val="000000"/>
+          <w:sz w:val="27"/>
+          <w:szCs w:val="27"/>
+        </w:rPr>
+        <w:t> </w:t>
+      </w:r>
+      <w:r>
+        <w:rPr>
+          <w:rFonts w:ascii="Times New Roman" w:eastAsia="Times New Roman" w:hAnsi="Times New Roman" w:cs="Times New Roman"/>
+          <w:i/>
+          <w:iCs/>
+          <w:color w:val="000000"/>
+          <w:sz w:val="27"/>
+          <w:szCs w:val="27"/>
+        </w:rPr>
+        <w:t xml:space="preserve">Conceptualist ambushes </w:t>
+      </w:r>
+      <w:proofErr w:type="spellStart"/>
+      <w:r>
+        <w:rPr>
+          <w:rFonts w:ascii="Times New Roman" w:eastAsia="Times New Roman" w:hAnsi="Times New Roman" w:cs="Times New Roman"/>
+          <w:i/>
+          <w:iCs/>
+          <w:color w:val="000000"/>
+          <w:sz w:val="27"/>
+          <w:szCs w:val="27"/>
+        </w:rPr>
+        <w:t>modelyuvan</w:t>
+      </w:r>
+      <w:proofErr w:type="spellEnd"/>
+      <w:r>
+        <w:rPr>
+          <w:rFonts w:ascii="Times New Roman" w:eastAsia="Times New Roman" w:hAnsi="Times New Roman" w:cs="Times New Roman"/>
+          <w:i/>
+          <w:iCs/>
+          <w:color w:val="000000"/>
+          <w:sz w:val="27"/>
+          <w:szCs w:val="27"/>
+        </w:rPr>
+        <w:t>-</w:t>
+      </w:r>
+    </w:p>
+    <w:p>
+      <w:pPr>
+        <w:spacing w:after="0" w:line="240" w:lineRule="auto"/>
+        <w:rPr>
+          <w:rFonts w:ascii="Times New Roman" w:eastAsia="Times New Roman" w:hAnsi="Times New Roman" w:cs="Times New Roman"/>
+          <w:color w:val="000000"/>
+          <w:sz w:val="27"/>
+          <w:szCs w:val="27"/>
+        </w:rPr>
+      </w:pPr>
+      <w:proofErr w:type="spellStart"/>
+      <w:r>
+        <w:rPr>
+          <w:rFonts w:ascii="Times New Roman" w:eastAsia="Times New Roman" w:hAnsi="Times New Roman" w:cs="Times New Roman"/>
+          <w:i/>
+          <w:iCs/>
+          <w:color w:val="000000"/>
+          <w:sz w:val="27"/>
+          <w:szCs w:val="27"/>
+        </w:rPr>
         <w:lastRenderedPageBreak/>
-        <w:t xml:space="preserve">Roz AO, </w:t>
-      </w:r>
-      <w:proofErr w:type="spellStart"/>
-      <w:r>
-        <w:rPr>
-          <w:rFonts w:ascii="Times New Roman" w:eastAsia="Times New Roman" w:hAnsi="Times New Roman" w:cs="Times New Roman"/>
-          <w:i/>
-          <w:iCs/>
-          <w:color w:val="000000"/>
-          <w:sz w:val="27"/>
-          <w:szCs w:val="27"/>
-        </w:rPr>
-        <w:t>Zamarueva</w:t>
-      </w:r>
-      <w:proofErr w:type="spellEnd"/>
-      <w:r>
-        <w:rPr>
-          <w:rFonts w:ascii="Times New Roman" w:eastAsia="Times New Roman" w:hAnsi="Times New Roman" w:cs="Times New Roman"/>
-          <w:i/>
-          <w:iCs/>
-          <w:color w:val="000000"/>
-          <w:sz w:val="27"/>
-          <w:szCs w:val="27"/>
-        </w:rPr>
-        <w:t xml:space="preserve"> IV, Petrov VL</w:t>
-      </w:r>
-      <w:r>
-        <w:rPr>
-          <w:rFonts w:ascii="Times New Roman" w:eastAsia="Times New Roman" w:hAnsi="Times New Roman" w:cs="Times New Roman"/>
-          <w:color w:val="000000"/>
-          <w:sz w:val="27"/>
-          <w:szCs w:val="27"/>
-        </w:rPr>
-        <w:t> </w:t>
-      </w:r>
-      <w:r>
-        <w:rPr>
-          <w:rFonts w:ascii="Times New Roman" w:eastAsia="Times New Roman" w:hAnsi="Times New Roman" w:cs="Times New Roman"/>
-          <w:i/>
-          <w:iCs/>
-          <w:color w:val="000000"/>
-          <w:sz w:val="27"/>
-          <w:szCs w:val="27"/>
-        </w:rPr>
-        <w:t xml:space="preserve">Conceptualist ambushes </w:t>
-      </w:r>
-      <w:proofErr w:type="spellStart"/>
-      <w:r>
-        <w:rPr>
-          <w:rFonts w:ascii="Times New Roman" w:eastAsia="Times New Roman" w:hAnsi="Times New Roman" w:cs="Times New Roman"/>
-          <w:i/>
-          <w:iCs/>
-          <w:color w:val="000000"/>
-          <w:sz w:val="27"/>
-          <w:szCs w:val="27"/>
-        </w:rPr>
-        <w:t>modelyuvan</w:t>
-      </w:r>
-      <w:proofErr w:type="spellEnd"/>
-      <w:r>
-        <w:rPr>
-          <w:rFonts w:ascii="Times New Roman" w:eastAsia="Times New Roman" w:hAnsi="Times New Roman" w:cs="Times New Roman"/>
-          <w:i/>
-          <w:iCs/>
-          <w:color w:val="000000"/>
-          <w:sz w:val="27"/>
-          <w:szCs w:val="27"/>
-        </w:rPr>
-        <w:t>-</w:t>
-      </w:r>
-    </w:p>
-    <w:p>
-      <w:pPr>
-        <w:spacing w:after="0" w:line="240" w:lineRule="auto"/>
-        <w:rPr>
-          <w:rFonts w:ascii="Times New Roman" w:eastAsia="Times New Roman" w:hAnsi="Times New Roman" w:cs="Times New Roman"/>
-          <w:color w:val="000000"/>
-          <w:sz w:val="27"/>
-          <w:szCs w:val="27"/>
-        </w:rPr>
-      </w:pPr>
-      <w:proofErr w:type="spellStart"/>
-      <w:r>
-        <w:rPr>
-          <w:rFonts w:ascii="Times New Roman" w:eastAsia="Times New Roman" w:hAnsi="Times New Roman" w:cs="Times New Roman"/>
-          <w:i/>
-          <w:iCs/>
-          <w:color w:val="000000"/>
-          <w:sz w:val="27"/>
-          <w:szCs w:val="27"/>
-        </w:rPr>
         <w:t>ня</w:t>
       </w:r>
       <w:proofErr w:type="spellEnd"/>
@@ -5116,6 +5098,56 @@
     </w:sectPr>
   </w:body>
 </w:document>
+</file>
+
+<file path=word/endnotes.xml><?xml version="1.0" encoding="utf-8"?>
+<w:endnotes xmlns:wpc="http://schemas.microsoft.com/office/word/2010/wordprocessingCanvas" xmlns:cx="http://schemas.microsoft.com/office/drawing/2014/chartex" xmlns:cx1="http://schemas.microsoft.com/office/drawing/2015/9/8/chartex" xmlns:cx2="http://schemas.microsoft.com/office/drawing/2015/10/21/chartex" xmlns:cx3="http://schemas.microsoft.com/office/drawing/2016/5/9/chartex" xmlns:cx4="http://schemas.microsoft.com/office/drawing/2016/5/10/chartex" xmlns:cx5="http://schemas.microsoft.com/office/drawing/2016/5/11/chartex" xmlns:cx6="http://schemas.microsoft.com/office/drawing/2016/5/12/chartex" xmlns:cx7="http://schemas.microsoft.com/office/drawing/2016/5/13/chartex" xmlns:cx8="http://schemas.microsoft.com/office/drawing/2016/5/14/chartex" xmlns:mc="http://schemas.openxmlformats.org/markup-compatibility/2006" xmlns:aink="http://schemas.microsoft.com/office/drawing/2016/ink" xmlns:am3d="http://schemas.microsoft.com/office/drawing/2017/model3d" xmlns:o="urn:schemas-microsoft-com:office:office" xmlns:r="http://schemas.openxmlformats.org/officeDocument/2006/relationships" xmlns:m="http://schemas.openxmlformats.org/officeDocument/2006/math" xmlns:v="urn:schemas-microsoft-com:vml" xmlns:wp14="http://schemas.microsoft.com/office/word/2010/wordprocessingDrawing" xmlns:wp="http://schemas.openxmlformats.org/drawingml/2006/wordprocessingDrawing" xmlns:w10="urn:schemas-microsoft-com:office:word" xmlns:w="http://schemas.openxmlformats.org/wordprocessingml/2006/main" xmlns:w14="http://schemas.microsoft.com/office/word/2010/wordml" xmlns:w15="http://schemas.microsoft.com/office/word/2012/wordml" xmlns:w16cid="http://schemas.microsoft.com/office/word/2016/wordml/cid" xmlns:w16se="http://schemas.microsoft.com/office/word/2015/wordml/symex" xmlns:wpg="http://schemas.microsoft.com/office/word/2010/wordprocessingGroup" xmlns:wpi="http://schemas.microsoft.com/office/word/2010/wordprocessingInk" xmlns:wne="http://schemas.microsoft.com/office/word/2006/wordml" xmlns:wps="http://schemas.microsoft.com/office/word/2010/wordprocessingShape" mc:Ignorable="w14 w15 w16se w16cid wp14">
+  <w:endnote w:type="separator" w:id="-1">
+    <w:p>
+      <w:pPr>
+        <w:spacing w:after="0" w:line="240" w:lineRule="auto"/>
+      </w:pPr>
+      <w:r>
+        <w:separator/>
+      </w:r>
+    </w:p>
+  </w:endnote>
+  <w:endnote w:type="continuationSeparator" w:id="0">
+    <w:p>
+      <w:pPr>
+        <w:spacing w:after="0" w:line="240" w:lineRule="auto"/>
+      </w:pPr>
+      <w:r>
+        <w:continuationSeparator/>
+      </w:r>
+    </w:p>
+  </w:endnote>
+</w:endnotes>
+</file>
+
+<file path=word/footnotes.xml><?xml version="1.0" encoding="utf-8"?>
+<w:footnotes xmlns:wpc="http://schemas.microsoft.com/office/word/2010/wordprocessingCanvas" xmlns:cx="http://schemas.microsoft.com/office/drawing/2014/chartex" xmlns:cx1="http://schemas.microsoft.com/office/drawing/2015/9/8/chartex" xmlns:cx2="http://schemas.microsoft.com/office/drawing/2015/10/21/chartex" xmlns:cx3="http://schemas.microsoft.com/office/drawing/2016/5/9/chartex" xmlns:cx4="http://schemas.microsoft.com/office/drawing/2016/5/10/chartex" xmlns:cx5="http://schemas.microsoft.com/office/drawing/2016/5/11/chartex" xmlns:cx6="http://schemas.microsoft.com/office/drawing/2016/5/12/chartex" xmlns:cx7="http://schemas.microsoft.com/office/drawing/2016/5/13/chartex" xmlns:cx8="http://schemas.microsoft.com/office/drawing/2016/5/14/chartex" xmlns:mc="http://schemas.openxmlformats.org/markup-compatibility/2006" xmlns:aink="http://schemas.microsoft.com/office/drawing/2016/ink" xmlns:am3d="http://schemas.microsoft.com/office/drawing/2017/model3d" xmlns:o="urn:schemas-microsoft-com:office:office" xmlns:r="http://schemas.openxmlformats.org/officeDocument/2006/relationships" xmlns:m="http://schemas.openxmlformats.org/officeDocument/2006/math" xmlns:v="urn:schemas-microsoft-com:vml" xmlns:wp14="http://schemas.microsoft.com/office/word/2010/wordprocessingDrawing" xmlns:wp="http://schemas.openxmlformats.org/drawingml/2006/wordprocessingDrawing" xmlns:w10="urn:schemas-microsoft-com:office:word" xmlns:w="http://schemas.openxmlformats.org/wordprocessingml/2006/main" xmlns:w14="http://schemas.microsoft.com/office/word/2010/wordml" xmlns:w15="http://schemas.microsoft.com/office/word/2012/wordml" xmlns:w16cid="http://schemas.microsoft.com/office/word/2016/wordml/cid" xmlns:w16se="http://schemas.microsoft.com/office/word/2015/wordml/symex" xmlns:wpg="http://schemas.microsoft.com/office/word/2010/wordprocessingGroup" xmlns:wpi="http://schemas.microsoft.com/office/word/2010/wordprocessingInk" xmlns:wne="http://schemas.microsoft.com/office/word/2006/wordml" xmlns:wps="http://schemas.microsoft.com/office/word/2010/wordprocessingShape" mc:Ignorable="w14 w15 w16se w16cid wp14">
+  <w:footnote w:type="separator" w:id="-1">
+    <w:p>
+      <w:pPr>
+        <w:spacing w:after="0" w:line="240" w:lineRule="auto"/>
+      </w:pPr>
+      <w:r>
+        <w:separator/>
+      </w:r>
+    </w:p>
+  </w:footnote>
+  <w:footnote w:type="continuationSeparator" w:id="0">
+    <w:p>
+      <w:pPr>
+        <w:spacing w:after="0" w:line="240" w:lineRule="auto"/>
+      </w:pPr>
+      <w:r>
+        <w:continuationSeparator/>
+      </w:r>
+    </w:p>
+  </w:footnote>
+</w:footnotes>
 </file>
 
 <file path=word/styles.xml><?xml version="1.0" encoding="utf-8"?>
@@ -5548,6 +5580,50 @@
     <w:basedOn w:val="DefaultParagraphFont"/>
     <w:rsid w:val="00921ECF"/>
   </w:style>
+  <w:style w:type="paragraph" w:styleId="Header">
+    <w:name w:val="header"/>
+    <w:basedOn w:val="Normal"/>
+    <w:link w:val="HeaderChar"/>
+    <w:uiPriority w:val="99"/>
+    <w:unhideWhenUsed/>
+    <w:rsid w:val="006C07EF"/>
+    <w:pPr>
+      <w:tabs>
+        <w:tab w:val="center" w:pos="4680"/>
+        <w:tab w:val="right" w:pos="9360"/>
+      </w:tabs>
+      <w:spacing w:after="0" w:line="240" w:lineRule="auto"/>
+    </w:pPr>
+  </w:style>
+  <w:style w:type="character" w:customStyle="1" w:styleId="HeaderChar">
+    <w:name w:val="Header Char"/>
+    <w:basedOn w:val="DefaultParagraphFont"/>
+    <w:link w:val="Header"/>
+    <w:uiPriority w:val="99"/>
+    <w:rsid w:val="006C07EF"/>
+  </w:style>
+  <w:style w:type="paragraph" w:styleId="Footer">
+    <w:name w:val="footer"/>
+    <w:basedOn w:val="Normal"/>
+    <w:link w:val="FooterChar"/>
+    <w:uiPriority w:val="99"/>
+    <w:unhideWhenUsed/>
+    <w:rsid w:val="006C07EF"/>
+    <w:pPr>
+      <w:tabs>
+        <w:tab w:val="center" w:pos="4680"/>
+        <w:tab w:val="right" w:pos="9360"/>
+      </w:tabs>
+      <w:spacing w:after="0" w:line="240" w:lineRule="auto"/>
+    </w:pPr>
+  </w:style>
+  <w:style w:type="character" w:customStyle="1" w:styleId="FooterChar">
+    <w:name w:val="Footer Char"/>
+    <w:basedOn w:val="DefaultParagraphFont"/>
+    <w:link w:val="Footer"/>
+    <w:uiPriority w:val="99"/>
+    <w:rsid w:val="006C07EF"/>
+  </w:style>
 </w:styles>
 </file>
 

</xml_diff>